<commit_message>
Update database and document
</commit_message>
<xml_diff>
--- a/doc/Database/Đồ-án-Java.docx
+++ b/doc/Database/Đồ-án-Java.docx
@@ -4907,10 +4907,18 @@
           <w:sz w:val="26"/>
           <w:szCs w:val="26"/>
         </w:rPr>
-        <w:t xml:space="preserve"> học</w:t>
-      </w:r>
-      <w:bookmarkStart w:id="2" w:name="_GoBack"/>
-      <w:bookmarkEnd w:id="2"/>
+        <w:t xml:space="preserve"> </w:t>
+      </w:r>
+      <w:proofErr w:type="spellStart"/>
+      <w:r>
+        <w:rPr>
+          <w:rFonts w:ascii="Times New Roman" w:hAnsi="Times New Roman" w:cs="Times New Roman"/>
+          <w:sz w:val="26"/>
+          <w:szCs w:val="26"/>
+        </w:rPr>
+        <w:t>học</w:t>
+      </w:r>
+      <w:proofErr w:type="spellEnd"/>
       <w:r>
         <w:rPr>
           <w:rFonts w:ascii="Times New Roman" w:hAnsi="Times New Roman" w:cs="Times New Roman"/>
@@ -5867,7 +5875,7 @@
                 <w:sz w:val="26"/>
                 <w:szCs w:val="26"/>
               </w:rPr>
-              <w:t>3</w:t>
+              <w:t>5</w:t>
             </w:r>
             <w:r>
               <w:rPr>
@@ -6850,7 +6858,7 @@
                 <w:sz w:val="26"/>
                 <w:szCs w:val="26"/>
               </w:rPr>
-              <w:t>8</w:t>
+              <w:t>15</w:t>
             </w:r>
             <w:r>
               <w:rPr>
@@ -6979,7 +6987,14 @@
                 <w:sz w:val="26"/>
                 <w:szCs w:val="26"/>
               </w:rPr>
-              <w:t>30)</w:t>
+              <w:t>4</w:t>
+            </w:r>
+            <w:r>
+              <w:rPr>
+                <w:sz w:val="26"/>
+                <w:szCs w:val="26"/>
+              </w:rPr>
+              <w:t>0)</w:t>
             </w:r>
           </w:p>
         </w:tc>
@@ -7669,7 +7684,7 @@
                 <w:sz w:val="26"/>
                 <w:szCs w:val="26"/>
               </w:rPr>
-              <w:t>3</w:t>
+              <w:t>5</w:t>
             </w:r>
             <w:r>
               <w:rPr>
@@ -7789,7 +7804,7 @@
                 <w:sz w:val="26"/>
                 <w:szCs w:val="26"/>
               </w:rPr>
-              <w:t>8</w:t>
+              <w:t>15</w:t>
             </w:r>
             <w:r>
               <w:rPr>
@@ -8604,7 +8619,14 @@
                 <w:sz w:val="26"/>
                 <w:szCs w:val="26"/>
               </w:rPr>
-              <w:t>20)</w:t>
+              <w:t>4</w:t>
+            </w:r>
+            <w:r>
+              <w:rPr>
+                <w:sz w:val="26"/>
+                <w:szCs w:val="26"/>
+              </w:rPr>
+              <w:t>0)</w:t>
             </w:r>
           </w:p>
         </w:tc>
@@ -11550,37 +11572,12 @@
                 <w:szCs w:val="26"/>
               </w:rPr>
             </w:pPr>
-            <w:proofErr w:type="spellStart"/>
-            <w:proofErr w:type="gramStart"/>
-            <w:r>
-              <w:rPr>
-                <w:sz w:val="26"/>
-                <w:szCs w:val="26"/>
-              </w:rPr>
-              <w:t>Nvarchar</w:t>
-            </w:r>
-            <w:proofErr w:type="spellEnd"/>
-            <w:r>
-              <w:rPr>
-                <w:sz w:val="26"/>
-                <w:szCs w:val="26"/>
-              </w:rPr>
-              <w:t>(</w:t>
-            </w:r>
-            <w:proofErr w:type="gramEnd"/>
-            <w:r>
-              <w:rPr>
-                <w:sz w:val="26"/>
-                <w:szCs w:val="26"/>
-              </w:rPr>
-              <w:t>2</w:t>
-            </w:r>
-            <w:r>
-              <w:rPr>
-                <w:sz w:val="26"/>
-                <w:szCs w:val="26"/>
-              </w:rPr>
-              <w:t>0)</w:t>
+            <w:r>
+              <w:rPr>
+                <w:sz w:val="26"/>
+                <w:szCs w:val="26"/>
+              </w:rPr>
+              <w:t>Int</w:t>
             </w:r>
           </w:p>
         </w:tc>
@@ -12171,37 +12168,12 @@
                 <w:szCs w:val="26"/>
               </w:rPr>
             </w:pPr>
-            <w:proofErr w:type="spellStart"/>
-            <w:proofErr w:type="gramStart"/>
-            <w:r>
-              <w:rPr>
-                <w:sz w:val="26"/>
-                <w:szCs w:val="26"/>
-              </w:rPr>
-              <w:t>Nvarchar</w:t>
-            </w:r>
-            <w:proofErr w:type="spellEnd"/>
-            <w:r>
-              <w:rPr>
-                <w:sz w:val="26"/>
-                <w:szCs w:val="26"/>
-              </w:rPr>
-              <w:t>(</w:t>
-            </w:r>
-            <w:proofErr w:type="gramEnd"/>
-            <w:r>
-              <w:rPr>
-                <w:sz w:val="26"/>
-                <w:szCs w:val="26"/>
-              </w:rPr>
-              <w:t>2</w:t>
-            </w:r>
-            <w:r>
-              <w:rPr>
-                <w:sz w:val="26"/>
-                <w:szCs w:val="26"/>
-              </w:rPr>
-              <w:t>0)</w:t>
+            <w:r>
+              <w:rPr>
+                <w:sz w:val="26"/>
+                <w:szCs w:val="26"/>
+              </w:rPr>
+              <w:t>Int</w:t>
             </w:r>
           </w:p>
         </w:tc>
@@ -14463,31 +14435,15 @@
                 <w:szCs w:val="26"/>
               </w:rPr>
             </w:pPr>
-            <w:proofErr w:type="spellStart"/>
-            <w:proofErr w:type="gramStart"/>
-            <w:r>
-              <w:rPr>
-                <w:sz w:val="26"/>
-                <w:szCs w:val="26"/>
-              </w:rPr>
-              <w:t>Nvarchar</w:t>
-            </w:r>
-            <w:proofErr w:type="spellEnd"/>
-            <w:r>
-              <w:rPr>
-                <w:sz w:val="26"/>
-                <w:szCs w:val="26"/>
-              </w:rPr>
-              <w:t>(</w:t>
-            </w:r>
-            <w:proofErr w:type="gramEnd"/>
-            <w:r>
-              <w:rPr>
-                <w:sz w:val="26"/>
-                <w:szCs w:val="26"/>
-              </w:rPr>
-              <w:t>20)</w:t>
-            </w:r>
+            <w:r>
+              <w:rPr>
+                <w:sz w:val="26"/>
+                <w:szCs w:val="26"/>
+              </w:rPr>
+              <w:t>Int</w:t>
+            </w:r>
+            <w:bookmarkStart w:id="2" w:name="_GoBack"/>
+            <w:bookmarkEnd w:id="2"/>
           </w:p>
         </w:tc>
       </w:tr>

</xml_diff>